<commit_message>
Some Edit in info
Some Edit in info
</commit_message>
<xml_diff>
--- a/Java Drawing Board/Information.docx
+++ b/Java Drawing Board/Information.docx
@@ -110,7 +110,6 @@
         </w:rPr>
         <w:t xml:space="preserve"> </w:t>
       </w:r>
-      <w:proofErr w:type="gramStart"/>
       <w:r>
         <w:rPr>
           <w:rFonts w:ascii="Arial" w:eastAsia="Times New Roman" w:hAnsi="Arial" w:cs="Arial"/>
@@ -119,18 +118,7 @@
           <w:szCs w:val="26"/>
           <w:lang w:eastAsia="en-IN"/>
         </w:rPr>
-        <w:t>Here</w:t>
-      </w:r>
-      <w:proofErr w:type="gramEnd"/>
-      <w:r>
-        <w:rPr>
-          <w:rFonts w:ascii="Arial" w:eastAsia="Times New Roman" w:hAnsi="Arial" w:cs="Arial"/>
-          <w:color w:val="000000"/>
-          <w:sz w:val="26"/>
-          <w:szCs w:val="26"/>
-          <w:lang w:eastAsia="en-IN"/>
-        </w:rPr>
-        <w:t xml:space="preserve"> is a little canvas you can sketch on, with a little </w:t>
+        <w:t>Here is a little canvas you can sketch on, with a little </w:t>
       </w:r>
       <w:r>
         <w:rPr>
@@ -191,7 +179,7 @@
                     </pic:cNvPicPr>
                   </pic:nvPicPr>
                   <pic:blipFill>
-                    <a:blip r:embed="rId4">
+                    <a:blip r:embed="rId5">
                       <a:extLst>
                         <a:ext uri="{28A0092B-C50C-407E-A947-70E740481C1C}">
                           <a14:useLocalDpi xmlns:a14="http://schemas.microsoft.com/office/drawing/2010/main" val="0"/>
@@ -5841,6 +5829,630 @@
         <w:t> when dragging. This tells Java to redraw the panel as soon as it can.</w:t>
       </w:r>
     </w:p>
+    <w:p>
+      <w:pPr>
+        <w:shd w:val="clear" w:color="auto" w:fill="FFFFFF"/>
+        <w:spacing w:before="100" w:beforeAutospacing="1" w:after="100" w:afterAutospacing="1" w:line="240" w:lineRule="auto"/>
+        <w:rPr>
+          <w:rFonts w:ascii="Arial" w:eastAsia="Times New Roman" w:hAnsi="Arial" w:cs="Arial"/>
+          <w:color w:val="000000"/>
+          <w:sz w:val="26"/>
+          <w:szCs w:val="26"/>
+          <w:lang w:eastAsia="en-IN"/>
+        </w:rPr>
+      </w:pPr>
+      <w:r>
+        <w:rPr>
+          <w:rFonts w:ascii="Arial" w:eastAsia="Times New Roman" w:hAnsi="Arial" w:cs="Arial"/>
+          <w:color w:val="000000"/>
+          <w:sz w:val="26"/>
+          <w:szCs w:val="26"/>
+          <w:lang w:eastAsia="en-IN"/>
+        </w:rPr>
+        <w:t>Let’s break it down, and learn the basics as we go:</w:t>
+      </w:r>
+    </w:p>
+    <w:p>
+      <w:pPr>
+        <w:numPr>
+          <w:ilvl w:val="0"/>
+          <w:numId w:val="1"/>
+        </w:numPr>
+        <w:shd w:val="clear" w:color="auto" w:fill="FFFFFF"/>
+        <w:spacing w:before="100" w:beforeAutospacing="1" w:after="100" w:afterAutospacing="1" w:line="240" w:lineRule="auto"/>
+        <w:rPr>
+          <w:rFonts w:ascii="Arial" w:eastAsia="Times New Roman" w:hAnsi="Arial" w:cs="Arial"/>
+          <w:color w:val="000000"/>
+          <w:sz w:val="26"/>
+          <w:szCs w:val="26"/>
+          <w:lang w:eastAsia="en-IN"/>
+        </w:rPr>
+      </w:pPr>
+      <w:r>
+        <w:rPr>
+          <w:rFonts w:ascii="Arial" w:eastAsia="Times New Roman" w:hAnsi="Arial" w:cs="Arial"/>
+          <w:color w:val="000000"/>
+          <w:sz w:val="26"/>
+          <w:szCs w:val="26"/>
+          <w:lang w:eastAsia="en-IN"/>
+        </w:rPr>
+        <w:t>The drawing is defined to be a </w:t>
+      </w:r>
+      <w:proofErr w:type="spellStart"/>
+      <w:r>
+        <w:rPr>
+          <w:rFonts w:ascii="Consolas" w:eastAsia="Times New Roman" w:hAnsi="Consolas" w:cs="Courier New"/>
+          <w:color w:val="000000"/>
+          <w:szCs w:val="22"/>
+          <w:lang w:eastAsia="en-IN"/>
+        </w:rPr>
+        <w:t>JPanel</w:t>
+      </w:r>
+      <w:proofErr w:type="spellEnd"/>
+      <w:r>
+        <w:rPr>
+          <w:rFonts w:ascii="Arial" w:eastAsia="Times New Roman" w:hAnsi="Arial" w:cs="Arial"/>
+          <w:color w:val="000000"/>
+          <w:sz w:val="26"/>
+          <w:szCs w:val="26"/>
+          <w:lang w:eastAsia="en-IN"/>
+        </w:rPr>
+        <w:t>, which comes from the package </w:t>
+      </w:r>
+      <w:proofErr w:type="spellStart"/>
+      <w:proofErr w:type="gramStart"/>
+      <w:r>
+        <w:rPr>
+          <w:rFonts w:ascii="Consolas" w:eastAsia="Times New Roman" w:hAnsi="Consolas" w:cs="Courier New"/>
+          <w:color w:val="000000"/>
+          <w:szCs w:val="22"/>
+          <w:lang w:eastAsia="en-IN"/>
+        </w:rPr>
+        <w:t>javax.swing</w:t>
+      </w:r>
+      <w:proofErr w:type="spellEnd"/>
+      <w:proofErr w:type="gramEnd"/>
+      <w:r>
+        <w:rPr>
+          <w:rFonts w:ascii="Arial" w:eastAsia="Times New Roman" w:hAnsi="Arial" w:cs="Arial"/>
+          <w:color w:val="000000"/>
+          <w:sz w:val="26"/>
+          <w:szCs w:val="26"/>
+          <w:lang w:eastAsia="en-IN"/>
+        </w:rPr>
+        <w:t xml:space="preserve">. A </w:t>
+      </w:r>
+      <w:proofErr w:type="spellStart"/>
+      <w:r>
+        <w:rPr>
+          <w:rFonts w:ascii="Arial" w:eastAsia="Times New Roman" w:hAnsi="Arial" w:cs="Arial"/>
+          <w:color w:val="000000"/>
+          <w:sz w:val="26"/>
+          <w:szCs w:val="26"/>
+          <w:lang w:eastAsia="en-IN"/>
+        </w:rPr>
+        <w:t>jpanel</w:t>
+      </w:r>
+      <w:proofErr w:type="spellEnd"/>
+      <w:r>
+        <w:rPr>
+          <w:rFonts w:ascii="Arial" w:eastAsia="Times New Roman" w:hAnsi="Arial" w:cs="Arial"/>
+          <w:color w:val="000000"/>
+          <w:sz w:val="26"/>
+          <w:szCs w:val="26"/>
+          <w:lang w:eastAsia="en-IN"/>
+        </w:rPr>
+        <w:t xml:space="preserve"> is a </w:t>
+      </w:r>
+      <w:r>
+        <w:rPr>
+          <w:rFonts w:ascii="Arial" w:eastAsia="Times New Roman" w:hAnsi="Arial" w:cs="Arial"/>
+          <w:b/>
+          <w:bCs/>
+          <w:color w:val="000000"/>
+          <w:sz w:val="26"/>
+          <w:szCs w:val="26"/>
+          <w:bdr w:val="dotted" w:sz="6" w:space="0" w:color="FFFF55" w:frame="1"/>
+          <w:shd w:val="clear" w:color="auto" w:fill="FFFFC8"/>
+          <w:lang w:eastAsia="en-IN"/>
+        </w:rPr>
+        <w:t>component</w:t>
+      </w:r>
+      <w:r>
+        <w:rPr>
+          <w:rFonts w:ascii="Arial" w:eastAsia="Times New Roman" w:hAnsi="Arial" w:cs="Arial"/>
+          <w:color w:val="000000"/>
+          <w:sz w:val="26"/>
+          <w:szCs w:val="26"/>
+          <w:lang w:eastAsia="en-IN"/>
+        </w:rPr>
+        <w:t> you can draw in.</w:t>
+      </w:r>
+    </w:p>
+    <w:p>
+      <w:pPr>
+        <w:numPr>
+          <w:ilvl w:val="0"/>
+          <w:numId w:val="1"/>
+        </w:numPr>
+        <w:shd w:val="clear" w:color="auto" w:fill="FFFFFF"/>
+        <w:spacing w:before="100" w:beforeAutospacing="1" w:after="100" w:afterAutospacing="1" w:line="240" w:lineRule="auto"/>
+        <w:rPr>
+          <w:rFonts w:ascii="Arial" w:eastAsia="Times New Roman" w:hAnsi="Arial" w:cs="Arial"/>
+          <w:color w:val="000000"/>
+          <w:sz w:val="26"/>
+          <w:szCs w:val="26"/>
+          <w:lang w:eastAsia="en-IN"/>
+        </w:rPr>
+      </w:pPr>
+      <w:r>
+        <w:rPr>
+          <w:rFonts w:ascii="Arial" w:eastAsia="Times New Roman" w:hAnsi="Arial" w:cs="Arial"/>
+          <w:color w:val="000000"/>
+          <w:sz w:val="26"/>
+          <w:szCs w:val="26"/>
+          <w:lang w:eastAsia="en-IN"/>
+        </w:rPr>
+        <w:t>We stuck a </w:t>
+      </w:r>
+      <w:r>
+        <w:rPr>
+          <w:rFonts w:ascii="Consolas" w:eastAsia="Times New Roman" w:hAnsi="Consolas" w:cs="Courier New"/>
+          <w:color w:val="000000"/>
+          <w:szCs w:val="22"/>
+          <w:lang w:eastAsia="en-IN"/>
+        </w:rPr>
+        <w:t>main</w:t>
+      </w:r>
+      <w:r>
+        <w:rPr>
+          <w:rFonts w:ascii="Arial" w:eastAsia="Times New Roman" w:hAnsi="Arial" w:cs="Arial"/>
+          <w:color w:val="000000"/>
+          <w:sz w:val="26"/>
+          <w:szCs w:val="26"/>
+          <w:lang w:eastAsia="en-IN"/>
+        </w:rPr>
+        <w:t> method in there only so you can easily see the panel. In practice, you would make your components just do their own thing, then write a separate application class with a </w:t>
+      </w:r>
+      <w:r>
+        <w:rPr>
+          <w:rFonts w:ascii="Consolas" w:eastAsia="Times New Roman" w:hAnsi="Consolas" w:cs="Courier New"/>
+          <w:color w:val="000000"/>
+          <w:szCs w:val="22"/>
+          <w:lang w:eastAsia="en-IN"/>
+        </w:rPr>
+        <w:t>main</w:t>
+      </w:r>
+      <w:r>
+        <w:rPr>
+          <w:rFonts w:ascii="Arial" w:eastAsia="Times New Roman" w:hAnsi="Arial" w:cs="Arial"/>
+          <w:color w:val="000000"/>
+          <w:sz w:val="26"/>
+          <w:szCs w:val="26"/>
+          <w:lang w:eastAsia="en-IN"/>
+        </w:rPr>
+        <w:t> method.</w:t>
+      </w:r>
+    </w:p>
+    <w:p>
+      <w:pPr>
+        <w:numPr>
+          <w:ilvl w:val="0"/>
+          <w:numId w:val="1"/>
+        </w:numPr>
+        <w:shd w:val="clear" w:color="auto" w:fill="FFFFFF"/>
+        <w:spacing w:before="100" w:beforeAutospacing="1" w:after="100" w:afterAutospacing="1" w:line="240" w:lineRule="auto"/>
+        <w:rPr>
+          <w:rFonts w:ascii="Arial" w:eastAsia="Times New Roman" w:hAnsi="Arial" w:cs="Arial"/>
+          <w:color w:val="000000"/>
+          <w:sz w:val="26"/>
+          <w:szCs w:val="26"/>
+          <w:lang w:eastAsia="en-IN"/>
+        </w:rPr>
+      </w:pPr>
+      <w:r>
+        <w:rPr>
+          <w:rFonts w:ascii="Arial" w:eastAsia="Times New Roman" w:hAnsi="Arial" w:cs="Arial"/>
+          <w:color w:val="000000"/>
+          <w:sz w:val="26"/>
+          <w:szCs w:val="26"/>
+          <w:lang w:eastAsia="en-IN"/>
+        </w:rPr>
+        <w:t>Every time the system detects that a component needs to be painted (e.g., it is made visible for the first time, or its window was resized), it (eventually) calls its </w:t>
+      </w:r>
+      <w:proofErr w:type="spellStart"/>
+      <w:r>
+        <w:rPr>
+          <w:rFonts w:ascii="Consolas" w:eastAsia="Times New Roman" w:hAnsi="Consolas" w:cs="Courier New"/>
+          <w:color w:val="000000"/>
+          <w:szCs w:val="22"/>
+          <w:lang w:eastAsia="en-IN"/>
+        </w:rPr>
+        <w:t>paintComponent</w:t>
+      </w:r>
+      <w:proofErr w:type="spellEnd"/>
+      <w:r>
+        <w:rPr>
+          <w:rFonts w:ascii="Arial" w:eastAsia="Times New Roman" w:hAnsi="Arial" w:cs="Arial"/>
+          <w:color w:val="000000"/>
+          <w:sz w:val="26"/>
+          <w:szCs w:val="26"/>
+          <w:lang w:eastAsia="en-IN"/>
+        </w:rPr>
+        <w:t> method and passes it a </w:t>
+      </w:r>
+      <w:r>
+        <w:rPr>
+          <w:rFonts w:ascii="Consolas" w:eastAsia="Times New Roman" w:hAnsi="Consolas" w:cs="Courier New"/>
+          <w:color w:val="000000"/>
+          <w:szCs w:val="22"/>
+          <w:lang w:eastAsia="en-IN"/>
+        </w:rPr>
+        <w:t>Graphics</w:t>
+      </w:r>
+      <w:r>
+        <w:rPr>
+          <w:rFonts w:ascii="Arial" w:eastAsia="Times New Roman" w:hAnsi="Arial" w:cs="Arial"/>
+          <w:color w:val="000000"/>
+          <w:sz w:val="26"/>
+          <w:szCs w:val="26"/>
+          <w:lang w:eastAsia="en-IN"/>
+        </w:rPr>
+        <w:t> object. So doing graphics in Java is all about writing components and defining their </w:t>
+      </w:r>
+      <w:proofErr w:type="spellStart"/>
+      <w:r>
+        <w:rPr>
+          <w:rFonts w:ascii="Consolas" w:eastAsia="Times New Roman" w:hAnsi="Consolas" w:cs="Courier New"/>
+          <w:color w:val="000000"/>
+          <w:szCs w:val="22"/>
+          <w:lang w:eastAsia="en-IN"/>
+        </w:rPr>
+        <w:t>paintComponent</w:t>
+      </w:r>
+      <w:proofErr w:type="spellEnd"/>
+      <w:r>
+        <w:rPr>
+          <w:rFonts w:ascii="Arial" w:eastAsia="Times New Roman" w:hAnsi="Arial" w:cs="Arial"/>
+          <w:color w:val="000000"/>
+          <w:sz w:val="26"/>
+          <w:szCs w:val="26"/>
+          <w:lang w:eastAsia="en-IN"/>
+        </w:rPr>
+        <w:t> method.</w:t>
+      </w:r>
+    </w:p>
+    <w:p>
+      <w:pPr>
+        <w:numPr>
+          <w:ilvl w:val="0"/>
+          <w:numId w:val="1"/>
+        </w:numPr>
+        <w:shd w:val="clear" w:color="auto" w:fill="FFFFFF"/>
+        <w:spacing w:before="100" w:beforeAutospacing="1" w:after="100" w:afterAutospacing="1" w:line="240" w:lineRule="auto"/>
+        <w:rPr>
+          <w:rFonts w:ascii="Arial" w:eastAsia="Times New Roman" w:hAnsi="Arial" w:cs="Arial"/>
+          <w:color w:val="000000"/>
+          <w:sz w:val="26"/>
+          <w:szCs w:val="26"/>
+          <w:lang w:eastAsia="en-IN"/>
+        </w:rPr>
+      </w:pPr>
+      <w:r>
+        <w:rPr>
+          <w:rFonts w:ascii="Arial" w:eastAsia="Times New Roman" w:hAnsi="Arial" w:cs="Arial"/>
+          <w:color w:val="000000"/>
+          <w:sz w:val="26"/>
+          <w:szCs w:val="26"/>
+          <w:lang w:eastAsia="en-IN"/>
+        </w:rPr>
+        <w:t>You can read the component’s current size at any time with the graphics object’s </w:t>
+      </w:r>
+      <w:proofErr w:type="spellStart"/>
+      <w:proofErr w:type="gramStart"/>
+      <w:r>
+        <w:rPr>
+          <w:rFonts w:ascii="Consolas" w:eastAsia="Times New Roman" w:hAnsi="Consolas" w:cs="Courier New"/>
+          <w:color w:val="000000"/>
+          <w:szCs w:val="22"/>
+          <w:lang w:eastAsia="en-IN"/>
+        </w:rPr>
+        <w:t>getWidth</w:t>
+      </w:r>
+      <w:proofErr w:type="spellEnd"/>
+      <w:r>
+        <w:rPr>
+          <w:rFonts w:ascii="Consolas" w:eastAsia="Times New Roman" w:hAnsi="Consolas" w:cs="Courier New"/>
+          <w:color w:val="000000"/>
+          <w:szCs w:val="22"/>
+          <w:lang w:eastAsia="en-IN"/>
+        </w:rPr>
+        <w:t>(</w:t>
+      </w:r>
+      <w:proofErr w:type="gramEnd"/>
+      <w:r>
+        <w:rPr>
+          <w:rFonts w:ascii="Consolas" w:eastAsia="Times New Roman" w:hAnsi="Consolas" w:cs="Courier New"/>
+          <w:color w:val="000000"/>
+          <w:szCs w:val="22"/>
+          <w:lang w:eastAsia="en-IN"/>
+        </w:rPr>
+        <w:t>)</w:t>
+      </w:r>
+      <w:r>
+        <w:rPr>
+          <w:rFonts w:ascii="Arial" w:eastAsia="Times New Roman" w:hAnsi="Arial" w:cs="Arial"/>
+          <w:color w:val="000000"/>
+          <w:sz w:val="26"/>
+          <w:szCs w:val="26"/>
+          <w:lang w:eastAsia="en-IN"/>
+        </w:rPr>
+        <w:t> and </w:t>
+      </w:r>
+      <w:proofErr w:type="spellStart"/>
+      <w:r>
+        <w:rPr>
+          <w:rFonts w:ascii="Consolas" w:eastAsia="Times New Roman" w:hAnsi="Consolas" w:cs="Courier New"/>
+          <w:color w:val="000000"/>
+          <w:szCs w:val="22"/>
+          <w:lang w:eastAsia="en-IN"/>
+        </w:rPr>
+        <w:t>getHeight</w:t>
+      </w:r>
+      <w:proofErr w:type="spellEnd"/>
+      <w:r>
+        <w:rPr>
+          <w:rFonts w:ascii="Consolas" w:eastAsia="Times New Roman" w:hAnsi="Consolas" w:cs="Courier New"/>
+          <w:color w:val="000000"/>
+          <w:szCs w:val="22"/>
+          <w:lang w:eastAsia="en-IN"/>
+        </w:rPr>
+        <w:t>()</w:t>
+      </w:r>
+      <w:r>
+        <w:rPr>
+          <w:rFonts w:ascii="Arial" w:eastAsia="Times New Roman" w:hAnsi="Arial" w:cs="Arial"/>
+          <w:color w:val="000000"/>
+          <w:sz w:val="26"/>
+          <w:szCs w:val="26"/>
+          <w:lang w:eastAsia="en-IN"/>
+        </w:rPr>
+        <w:t> methods. Often, but not always, you’re drawing will be relative to these values.</w:t>
+      </w:r>
+    </w:p>
+    <w:p>
+      <w:pPr>
+        <w:numPr>
+          <w:ilvl w:val="0"/>
+          <w:numId w:val="1"/>
+        </w:numPr>
+        <w:shd w:val="clear" w:color="auto" w:fill="FFFFFF"/>
+        <w:spacing w:before="100" w:beforeAutospacing="1" w:after="100" w:afterAutospacing="1" w:line="240" w:lineRule="auto"/>
+        <w:rPr>
+          <w:rFonts w:ascii="Arial" w:eastAsia="Times New Roman" w:hAnsi="Arial" w:cs="Arial"/>
+          <w:color w:val="000000"/>
+          <w:sz w:val="26"/>
+          <w:szCs w:val="26"/>
+          <w:lang w:eastAsia="en-IN"/>
+        </w:rPr>
+      </w:pPr>
+      <w:r>
+        <w:rPr>
+          <w:rFonts w:ascii="Arial" w:eastAsia="Times New Roman" w:hAnsi="Arial" w:cs="Arial"/>
+          <w:color w:val="000000"/>
+          <w:sz w:val="26"/>
+          <w:szCs w:val="26"/>
+          <w:lang w:eastAsia="en-IN"/>
+        </w:rPr>
+        <w:t>The upper-left corner of the component is at (0,0). x-coordinates extend to the right; y-coordinates extend to the bottom.</w:t>
+      </w:r>
+    </w:p>
+    <w:p>
+      <w:pPr>
+        <w:numPr>
+          <w:ilvl w:val="0"/>
+          <w:numId w:val="1"/>
+        </w:numPr>
+        <w:shd w:val="clear" w:color="auto" w:fill="FFFFFF"/>
+        <w:spacing w:before="100" w:beforeAutospacing="1" w:after="100" w:afterAutospacing="1" w:line="240" w:lineRule="auto"/>
+        <w:rPr>
+          <w:rFonts w:ascii="Arial" w:eastAsia="Times New Roman" w:hAnsi="Arial" w:cs="Arial"/>
+          <w:color w:val="000000"/>
+          <w:sz w:val="26"/>
+          <w:szCs w:val="26"/>
+          <w:lang w:eastAsia="en-IN"/>
+        </w:rPr>
+      </w:pPr>
+      <w:r>
+        <w:rPr>
+          <w:rFonts w:ascii="Arial" w:eastAsia="Times New Roman" w:hAnsi="Arial" w:cs="Arial"/>
+          <w:color w:val="000000"/>
+          <w:sz w:val="26"/>
+          <w:szCs w:val="26"/>
+          <w:lang w:eastAsia="en-IN"/>
+        </w:rPr>
+        <w:t>The graphics object is the thing that has all the good stuff in it. </w:t>
+      </w:r>
+      <w:hyperlink r:id="rId6" w:history="1">
+        <w:r>
+          <w:rPr>
+            <w:rFonts w:ascii="Arial" w:eastAsia="Times New Roman" w:hAnsi="Arial" w:cs="Arial"/>
+            <w:color w:val="000066"/>
+            <w:sz w:val="26"/>
+            <w:szCs w:val="26"/>
+            <w:u w:val="single"/>
+            <w:lang w:eastAsia="en-IN"/>
+          </w:rPr>
+          <w:t>Browse the documentation for this class now</w:t>
+        </w:r>
+      </w:hyperlink>
+      <w:r>
+        <w:rPr>
+          <w:rFonts w:ascii="Arial" w:eastAsia="Times New Roman" w:hAnsi="Arial" w:cs="Arial"/>
+          <w:color w:val="000000"/>
+          <w:sz w:val="26"/>
+          <w:szCs w:val="26"/>
+          <w:lang w:eastAsia="en-IN"/>
+        </w:rPr>
+        <w:t>.</w:t>
+      </w:r>
+    </w:p>
+    <w:p>
+      <w:pPr>
+        <w:numPr>
+          <w:ilvl w:val="0"/>
+          <w:numId w:val="1"/>
+        </w:numPr>
+        <w:shd w:val="clear" w:color="auto" w:fill="FFFFFF"/>
+        <w:spacing w:before="100" w:beforeAutospacing="1" w:after="100" w:afterAutospacing="1" w:line="240" w:lineRule="auto"/>
+        <w:rPr>
+          <w:rFonts w:ascii="Arial" w:eastAsia="Times New Roman" w:hAnsi="Arial" w:cs="Arial"/>
+          <w:color w:val="000000"/>
+          <w:sz w:val="26"/>
+          <w:szCs w:val="26"/>
+          <w:lang w:eastAsia="en-IN"/>
+        </w:rPr>
+      </w:pPr>
+      <w:r>
+        <w:rPr>
+          <w:rFonts w:ascii="Arial" w:eastAsia="Times New Roman" w:hAnsi="Arial" w:cs="Arial"/>
+          <w:color w:val="000000"/>
+          <w:sz w:val="26"/>
+          <w:szCs w:val="26"/>
+          <w:lang w:eastAsia="en-IN"/>
+        </w:rPr>
+        <w:t xml:space="preserve">To draw or fill ovals and rectangles, you specify the upper-left coordinates, the width, and the height. Set the </w:t>
+      </w:r>
+      <w:proofErr w:type="spellStart"/>
+      <w:r>
+        <w:rPr>
+          <w:rFonts w:ascii="Arial" w:eastAsia="Times New Roman" w:hAnsi="Arial" w:cs="Arial"/>
+          <w:color w:val="000000"/>
+          <w:sz w:val="26"/>
+          <w:szCs w:val="26"/>
+          <w:lang w:eastAsia="en-IN"/>
+        </w:rPr>
+        <w:t>color</w:t>
+      </w:r>
+      <w:proofErr w:type="spellEnd"/>
+      <w:r>
+        <w:rPr>
+          <w:rFonts w:ascii="Arial" w:eastAsia="Times New Roman" w:hAnsi="Arial" w:cs="Arial"/>
+          <w:color w:val="000000"/>
+          <w:sz w:val="26"/>
+          <w:szCs w:val="26"/>
+          <w:lang w:eastAsia="en-IN"/>
+        </w:rPr>
+        <w:t xml:space="preserve"> before drawing with </w:t>
+      </w:r>
+      <w:proofErr w:type="spellStart"/>
+      <w:r>
+        <w:rPr>
+          <w:rFonts w:ascii="Consolas" w:eastAsia="Times New Roman" w:hAnsi="Consolas" w:cs="Courier New"/>
+          <w:color w:val="000000"/>
+          <w:szCs w:val="22"/>
+          <w:lang w:eastAsia="en-IN"/>
+        </w:rPr>
+        <w:t>setColor</w:t>
+      </w:r>
+      <w:proofErr w:type="spellEnd"/>
+      <w:r>
+        <w:rPr>
+          <w:rFonts w:ascii="Arial" w:eastAsia="Times New Roman" w:hAnsi="Arial" w:cs="Arial"/>
+          <w:color w:val="000000"/>
+          <w:sz w:val="26"/>
+          <w:szCs w:val="26"/>
+          <w:lang w:eastAsia="en-IN"/>
+        </w:rPr>
+        <w:t>.</w:t>
+      </w:r>
+    </w:p>
+    <w:p>
+      <w:pPr>
+        <w:numPr>
+          <w:ilvl w:val="0"/>
+          <w:numId w:val="1"/>
+        </w:numPr>
+        <w:shd w:val="clear" w:color="auto" w:fill="FFFFFF"/>
+        <w:spacing w:before="100" w:beforeAutospacing="1" w:after="100" w:afterAutospacing="1" w:line="240" w:lineRule="auto"/>
+        <w:rPr>
+          <w:rFonts w:ascii="Arial" w:eastAsia="Times New Roman" w:hAnsi="Arial" w:cs="Arial"/>
+          <w:color w:val="000000"/>
+          <w:sz w:val="26"/>
+          <w:szCs w:val="26"/>
+          <w:lang w:eastAsia="en-IN"/>
+        </w:rPr>
+      </w:pPr>
+      <w:r>
+        <w:rPr>
+          <w:rFonts w:ascii="Arial" w:eastAsia="Times New Roman" w:hAnsi="Arial" w:cs="Arial"/>
+          <w:color w:val="000000"/>
+          <w:sz w:val="26"/>
+          <w:szCs w:val="26"/>
+          <w:lang w:eastAsia="en-IN"/>
+        </w:rPr>
+        <w:t>Yes, components have a silly serial version UID. Just put one in.</w:t>
+      </w:r>
+    </w:p>
+    <w:p>
+      <w:pPr>
+        <w:numPr>
+          <w:ilvl w:val="0"/>
+          <w:numId w:val="1"/>
+        </w:numPr>
+        <w:shd w:val="clear" w:color="auto" w:fill="FFFFFF"/>
+        <w:spacing w:before="100" w:beforeAutospacing="1" w:after="100" w:afterAutospacing="1" w:line="240" w:lineRule="auto"/>
+        <w:rPr>
+          <w:rFonts w:ascii="Arial" w:eastAsia="Times New Roman" w:hAnsi="Arial" w:cs="Arial"/>
+          <w:color w:val="000000"/>
+          <w:sz w:val="26"/>
+          <w:szCs w:val="26"/>
+          <w:lang w:eastAsia="en-IN"/>
+        </w:rPr>
+      </w:pPr>
+      <w:r>
+        <w:rPr>
+          <w:rFonts w:ascii="Arial" w:eastAsia="Times New Roman" w:hAnsi="Arial" w:cs="Arial"/>
+          <w:color w:val="000000"/>
+          <w:sz w:val="26"/>
+          <w:szCs w:val="26"/>
+          <w:lang w:eastAsia="en-IN"/>
+        </w:rPr>
+        <w:t>Yes, the </w:t>
+      </w:r>
+      <w:r>
+        <w:rPr>
+          <w:rFonts w:ascii="Consolas" w:eastAsia="Times New Roman" w:hAnsi="Consolas" w:cs="Courier New"/>
+          <w:color w:val="000000"/>
+          <w:szCs w:val="22"/>
+          <w:lang w:eastAsia="en-IN"/>
+        </w:rPr>
+        <w:t>main</w:t>
+      </w:r>
+      <w:r>
+        <w:rPr>
+          <w:rFonts w:ascii="Arial" w:eastAsia="Times New Roman" w:hAnsi="Arial" w:cs="Arial"/>
+          <w:color w:val="000000"/>
+          <w:sz w:val="26"/>
+          <w:szCs w:val="26"/>
+          <w:lang w:eastAsia="en-IN"/>
+        </w:rPr>
+        <w:t> method looks crazy. We’ll cover details in class.</w:t>
+      </w:r>
+    </w:p>
+    <w:p>
+      <w:pPr>
+        <w:shd w:val="clear" w:color="auto" w:fill="FFFFFF"/>
+        <w:spacing w:before="100" w:beforeAutospacing="1" w:after="100" w:afterAutospacing="1" w:line="240" w:lineRule="auto"/>
+        <w:rPr>
+          <w:rFonts w:ascii="Arial" w:eastAsia="Times New Roman" w:hAnsi="Arial" w:cs="Arial"/>
+          <w:color w:val="000000"/>
+          <w:sz w:val="26"/>
+          <w:szCs w:val="26"/>
+          <w:lang w:eastAsia="en-IN"/>
+        </w:rPr>
+      </w:pPr>
+    </w:p>
     <w:p/>
     <w:sectPr>
       <w:pgSz w:w="11906" w:h="16838"/>
@@ -5850,6 +6462,163 @@
     </w:sectPr>
   </w:body>
 </w:document>
+</file>
+
+<file path=word/numbering.xml><?xml version="1.0" encoding="utf-8"?>
+<w:numbering xmlns:wpc="http://schemas.microsoft.com/office/word/2010/wordprocessingCanvas" xmlns:cx="http://schemas.microsoft.com/office/drawing/2014/chartex" xmlns:cx1="http://schemas.microsoft.com/office/drawing/2015/9/8/chartex" xmlns:cx2="http://schemas.microsoft.com/office/drawing/2015/10/21/chartex" xmlns:cx3="http://schemas.microsoft.com/office/drawing/2016/5/9/chartex" xmlns:cx4="http://schemas.microsoft.com/office/drawing/2016/5/10/chartex" xmlns:cx5="http://schemas.microsoft.com/office/drawing/2016/5/11/chartex" xmlns:cx6="http://schemas.microsoft.com/office/drawing/2016/5/12/chartex" xmlns:cx7="http://schemas.microsoft.com/office/drawing/2016/5/13/chartex" xmlns:cx8="http://schemas.microsoft.com/office/drawing/2016/5/14/chartex" xmlns:mc="http://schemas.openxmlformats.org/markup-compatibility/2006" xmlns:aink="http://schemas.microsoft.com/office/drawing/2016/ink" xmlns:am3d="http://schemas.microsoft.com/office/drawing/2017/model3d" xmlns:o="urn:schemas-microsoft-com:office:office" xmlns:r="http://schemas.openxmlformats.org/officeDocument/2006/relationships" xmlns:m="http://schemas.openxmlformats.org/officeDocument/2006/math" xmlns:v="urn:schemas-microsoft-com:vml" xmlns:wp14="http://schemas.microsoft.com/office/word/2010/wordprocessingDrawing" xmlns:wp="http://schemas.openxmlformats.org/drawingml/2006/wordprocessingDrawing" xmlns:w10="urn:schemas-microsoft-com:office:word" xmlns:w="http://schemas.openxmlformats.org/wordprocessingml/2006/main" xmlns:w14="http://schemas.microsoft.com/office/word/2010/wordml" xmlns:w15="http://schemas.microsoft.com/office/word/2012/wordml" xmlns:w16cex="http://schemas.microsoft.com/office/word/2018/wordml/cex" xmlns:w16cid="http://schemas.microsoft.com/office/word/2016/wordml/cid" xmlns:w16="http://schemas.microsoft.com/office/word/2018/wordml" xmlns:w16sdtdh="http://schemas.microsoft.com/office/word/2020/wordml/sdtdatahash" xmlns:w16se="http://schemas.microsoft.com/office/word/2015/wordml/symex" xmlns:wpg="http://schemas.microsoft.com/office/word/2010/wordprocessingGroup" xmlns:wpi="http://schemas.microsoft.com/office/word/2010/wordprocessingInk" xmlns:wne="http://schemas.microsoft.com/office/word/2006/wordml" xmlns:wps="http://schemas.microsoft.com/office/word/2010/wordprocessingShape" mc:Ignorable="w14 w15 w16se w16cid w16 w16cex w16sdtdh wp14">
+  <w:abstractNum w:abstractNumId="0" w15:restartNumberingAfterBreak="0">
+    <w:nsid w:val="408A1E11"/>
+    <w:multiLevelType w:val="multilevel"/>
+    <w:tmpl w:val="37CE38B8"/>
+    <w:lvl w:ilvl="0">
+      <w:start w:val="1"/>
+      <w:numFmt w:val="bullet"/>
+      <w:lvlText w:val=""/>
+      <w:lvlJc w:val="left"/>
+      <w:pPr>
+        <w:tabs>
+          <w:tab w:val="num" w:pos="720"/>
+        </w:tabs>
+        <w:ind w:left="720" w:hanging="360"/>
+      </w:pPr>
+      <w:rPr>
+        <w:rFonts w:ascii="Symbol" w:hAnsi="Symbol" w:hint="default"/>
+        <w:sz w:val="20"/>
+      </w:rPr>
+    </w:lvl>
+    <w:lvl w:ilvl="1" w:tentative="1">
+      <w:start w:val="1"/>
+      <w:numFmt w:val="bullet"/>
+      <w:lvlText w:val="o"/>
+      <w:lvlJc w:val="left"/>
+      <w:pPr>
+        <w:tabs>
+          <w:tab w:val="num" w:pos="1440"/>
+        </w:tabs>
+        <w:ind w:left="1440" w:hanging="360"/>
+      </w:pPr>
+      <w:rPr>
+        <w:rFonts w:ascii="Courier New" w:hAnsi="Courier New" w:hint="default"/>
+        <w:sz w:val="20"/>
+      </w:rPr>
+    </w:lvl>
+    <w:lvl w:ilvl="2" w:tentative="1">
+      <w:start w:val="1"/>
+      <w:numFmt w:val="bullet"/>
+      <w:lvlText w:val=""/>
+      <w:lvlJc w:val="left"/>
+      <w:pPr>
+        <w:tabs>
+          <w:tab w:val="num" w:pos="2160"/>
+        </w:tabs>
+        <w:ind w:left="2160" w:hanging="360"/>
+      </w:pPr>
+      <w:rPr>
+        <w:rFonts w:ascii="Wingdings" w:hAnsi="Wingdings" w:hint="default"/>
+        <w:sz w:val="20"/>
+      </w:rPr>
+    </w:lvl>
+    <w:lvl w:ilvl="3" w:tentative="1">
+      <w:start w:val="1"/>
+      <w:numFmt w:val="bullet"/>
+      <w:lvlText w:val=""/>
+      <w:lvlJc w:val="left"/>
+      <w:pPr>
+        <w:tabs>
+          <w:tab w:val="num" w:pos="2880"/>
+        </w:tabs>
+        <w:ind w:left="2880" w:hanging="360"/>
+      </w:pPr>
+      <w:rPr>
+        <w:rFonts w:ascii="Wingdings" w:hAnsi="Wingdings" w:hint="default"/>
+        <w:sz w:val="20"/>
+      </w:rPr>
+    </w:lvl>
+    <w:lvl w:ilvl="4" w:tentative="1">
+      <w:start w:val="1"/>
+      <w:numFmt w:val="bullet"/>
+      <w:lvlText w:val=""/>
+      <w:lvlJc w:val="left"/>
+      <w:pPr>
+        <w:tabs>
+          <w:tab w:val="num" w:pos="3600"/>
+        </w:tabs>
+        <w:ind w:left="3600" w:hanging="360"/>
+      </w:pPr>
+      <w:rPr>
+        <w:rFonts w:ascii="Wingdings" w:hAnsi="Wingdings" w:hint="default"/>
+        <w:sz w:val="20"/>
+      </w:rPr>
+    </w:lvl>
+    <w:lvl w:ilvl="5" w:tentative="1">
+      <w:start w:val="1"/>
+      <w:numFmt w:val="bullet"/>
+      <w:lvlText w:val=""/>
+      <w:lvlJc w:val="left"/>
+      <w:pPr>
+        <w:tabs>
+          <w:tab w:val="num" w:pos="4320"/>
+        </w:tabs>
+        <w:ind w:left="4320" w:hanging="360"/>
+      </w:pPr>
+      <w:rPr>
+        <w:rFonts w:ascii="Wingdings" w:hAnsi="Wingdings" w:hint="default"/>
+        <w:sz w:val="20"/>
+      </w:rPr>
+    </w:lvl>
+    <w:lvl w:ilvl="6" w:tentative="1">
+      <w:start w:val="1"/>
+      <w:numFmt w:val="bullet"/>
+      <w:lvlText w:val=""/>
+      <w:lvlJc w:val="left"/>
+      <w:pPr>
+        <w:tabs>
+          <w:tab w:val="num" w:pos="5040"/>
+        </w:tabs>
+        <w:ind w:left="5040" w:hanging="360"/>
+      </w:pPr>
+      <w:rPr>
+        <w:rFonts w:ascii="Wingdings" w:hAnsi="Wingdings" w:hint="default"/>
+        <w:sz w:val="20"/>
+      </w:rPr>
+    </w:lvl>
+    <w:lvl w:ilvl="7" w:tentative="1">
+      <w:start w:val="1"/>
+      <w:numFmt w:val="bullet"/>
+      <w:lvlText w:val=""/>
+      <w:lvlJc w:val="left"/>
+      <w:pPr>
+        <w:tabs>
+          <w:tab w:val="num" w:pos="5760"/>
+        </w:tabs>
+        <w:ind w:left="5760" w:hanging="360"/>
+      </w:pPr>
+      <w:rPr>
+        <w:rFonts w:ascii="Wingdings" w:hAnsi="Wingdings" w:hint="default"/>
+        <w:sz w:val="20"/>
+      </w:rPr>
+    </w:lvl>
+    <w:lvl w:ilvl="8" w:tentative="1">
+      <w:start w:val="1"/>
+      <w:numFmt w:val="bullet"/>
+      <w:lvlText w:val=""/>
+      <w:lvlJc w:val="left"/>
+      <w:pPr>
+        <w:tabs>
+          <w:tab w:val="num" w:pos="6480"/>
+        </w:tabs>
+        <w:ind w:left="6480" w:hanging="360"/>
+      </w:pPr>
+      <w:rPr>
+        <w:rFonts w:ascii="Wingdings" w:hAnsi="Wingdings" w:hint="default"/>
+        <w:sz w:val="20"/>
+      </w:rPr>
+    </w:lvl>
+  </w:abstractNum>
+  <w:num w:numId="1">
+    <w:abstractNumId w:val="0"/>
+  </w:num>
+</w:numbering>
 </file>
 
 <file path=word/styles.xml><?xml version="1.0" encoding="utf-8"?>
@@ -6451,6 +7220,18 @@
     <w:basedOn w:val="DefaultParagraphFont"/>
     <w:rsid w:val="00350843"/>
   </w:style>
+  <w:style w:type="character" w:styleId="Hyperlink">
+    <w:name w:val="Hyperlink"/>
+    <w:basedOn w:val="DefaultParagraphFont"/>
+    <w:uiPriority w:val="99"/>
+    <w:semiHidden/>
+    <w:unhideWhenUsed/>
+    <w:rsid w:val="00B95E16"/>
+    <w:rPr>
+      <w:color w:val="0000FF"/>
+      <w:u w:val="single"/>
+    </w:rPr>
+  </w:style>
 </w:styles>
 </file>
 

</xml_diff>